<commit_message>
fix mondodb and works
</commit_message>
<xml_diff>
--- a/Build a react ecommerce.docx
+++ b/Build a react ecommerce.docx
@@ -115,10 +115,16 @@
           <w:p>
             <w:proofErr w:type="spellStart"/>
             <w:r>
-              <w:t>extentions</w:t>
-            </w:r>
-            <w:proofErr w:type="spellEnd"/>
-          </w:p>
+              <w:t>E</w:t>
+            </w:r>
+            <w:r>
+              <w:t>xtentions</w:t>
+            </w:r>
+            <w:proofErr w:type="spellEnd"/>
+          </w:p>
+          <w:p/>
+          <w:p/>
+          <w:p/>
         </w:tc>
         <w:tc>
           <w:tcPr>
@@ -306,18 +312,30 @@
           <w:p>
             <w:proofErr w:type="spellStart"/>
             <w:r>
+              <w:rPr>
+                <w:highlight w:val="yellow"/>
+              </w:rPr>
               <w:t>npx</w:t>
             </w:r>
             <w:proofErr w:type="spellEnd"/>
             <w:r>
+              <w:rPr>
+                <w:highlight w:val="yellow"/>
+              </w:rPr>
               <w:t xml:space="preserve"> create-react-app ecommerce-</w:t>
             </w:r>
             <w:proofErr w:type="spellStart"/>
             <w:r>
+              <w:rPr>
+                <w:highlight w:val="yellow"/>
+              </w:rPr>
               <w:t>shoping</w:t>
             </w:r>
             <w:proofErr w:type="spellEnd"/>
             <w:r>
+              <w:rPr>
+                <w:highlight w:val="yellow"/>
+              </w:rPr>
               <w:t>-cart</w:t>
             </w:r>
           </w:p>
@@ -808,7 +826,65 @@
             <w:tcW w:w="5116" w:type="dxa"/>
           </w:tcPr>
           <w:p>
-            <w:r>
+            <w:proofErr w:type="spellStart"/>
+            <w:r>
+              <w:t>npm</w:t>
+            </w:r>
+            <w:proofErr w:type="spellEnd"/>
+            <w:r>
+              <w:t xml:space="preserve"> install react-redux</w:t>
+            </w:r>
+          </w:p>
+          <w:p>
+            <w:proofErr w:type="spellStart"/>
+            <w:r>
+              <w:t>npm</w:t>
+            </w:r>
+            <w:proofErr w:type="spellEnd"/>
+            <w:r>
+              <w:t xml:space="preserve"> I redux</w:t>
+            </w:r>
+          </w:p>
+          <w:p>
+            <w:proofErr w:type="spellStart"/>
+            <w:r>
+              <w:t>npm</w:t>
+            </w:r>
+            <w:proofErr w:type="spellEnd"/>
+            <w:r>
+              <w:t xml:space="preserve"> I redux-</w:t>
+            </w:r>
+            <w:proofErr w:type="spellStart"/>
+            <w:r>
+              <w:t>thunk</w:t>
+            </w:r>
+            <w:bookmarkStart w:id="0" w:name="_GoBack"/>
+            <w:bookmarkEnd w:id="0"/>
+            <w:proofErr w:type="spellEnd"/>
+          </w:p>
+        </w:tc>
+        <w:tc>
+          <w:tcPr>
+            <w:tcW w:w="4460" w:type="dxa"/>
+          </w:tcPr>
+          <w:p>
+            <w:pPr>
+              <w:rPr>
+                <w:noProof/>
+                <w:lang w:eastAsia="en-CA"/>
+              </w:rPr>
+            </w:pPr>
+          </w:p>
+        </w:tc>
+      </w:tr>
+      <w:tr>
+        <w:tc>
+          <w:tcPr>
+            <w:tcW w:w="5116" w:type="dxa"/>
+          </w:tcPr>
+          <w:p>
+            <w:r>
+              <w:lastRenderedPageBreak/>
               <w:t xml:space="preserve">Download </w:t>
             </w:r>
             <w:proofErr w:type="spellStart"/>
@@ -842,6 +918,27 @@
               <w:t>Download postman</w:t>
             </w:r>
           </w:p>
+        </w:tc>
+        <w:tc>
+          <w:tcPr>
+            <w:tcW w:w="4460" w:type="dxa"/>
+          </w:tcPr>
+          <w:p>
+            <w:pPr>
+              <w:rPr>
+                <w:noProof/>
+                <w:lang w:eastAsia="en-CA"/>
+              </w:rPr>
+            </w:pPr>
+          </w:p>
+        </w:tc>
+      </w:tr>
+      <w:tr>
+        <w:tc>
+          <w:tcPr>
+            <w:tcW w:w="5116" w:type="dxa"/>
+          </w:tcPr>
+          <w:p/>
         </w:tc>
         <w:tc>
           <w:tcPr>
@@ -903,6 +1000,21 @@
                 <w:noProof/>
                 <w:lang w:eastAsia="en-CA"/>
               </w:rPr>
+              <w:t>Backend runing</w:t>
+            </w:r>
+          </w:p>
+          <w:p>
+            <w:pPr>
+              <w:rPr>
+                <w:noProof/>
+                <w:lang w:eastAsia="en-CA"/>
+              </w:rPr>
+            </w:pPr>
+            <w:r>
+              <w:rPr>
+                <w:noProof/>
+                <w:lang w:eastAsia="en-CA"/>
+              </w:rPr>
               <w:t>For use postman need to run this first</w:t>
             </w:r>
           </w:p>
@@ -915,7 +1027,6 @@
           </w:tcPr>
           <w:p>
             <w:r>
-              <w:lastRenderedPageBreak/>
               <w:t>https://www.mongodb.com/try/download/community</w:t>
             </w:r>
           </w:p>
@@ -1055,17 +1166,12 @@
           <w:p>
             <w:proofErr w:type="spellStart"/>
             <w:r>
-              <w:t>npm</w:t>
-            </w:r>
-            <w:proofErr w:type="spellEnd"/>
-            <w:r>
-              <w:t xml:space="preserve"> install redux react-redux redux-</w:t>
-            </w:r>
-            <w:proofErr w:type="spellStart"/>
-            <w:r>
-              <w:t>thunk</w:t>
-            </w:r>
-            <w:proofErr w:type="spellEnd"/>
+              <w:t>Npm</w:t>
+            </w:r>
+            <w:proofErr w:type="spellEnd"/>
+            <w:r>
+              <w:t xml:space="preserve"> </w:t>
+            </w:r>
           </w:p>
         </w:tc>
         <w:tc>
@@ -1196,6 +1302,133 @@
           </w:p>
         </w:tc>
       </w:tr>
+      <w:tr>
+        <w:tc>
+          <w:tcPr>
+            <w:tcW w:w="5116" w:type="dxa"/>
+          </w:tcPr>
+          <w:p/>
+          <w:p>
+            <w:r>
+              <w:t xml:space="preserve">Final errors find diff from </w:t>
+            </w:r>
+            <w:proofErr w:type="spellStart"/>
+            <w:r>
+              <w:t>package,json</w:t>
+            </w:r>
+            <w:proofErr w:type="spellEnd"/>
+            <w:r>
+              <w:t xml:space="preserve"> and missing</w:t>
+            </w:r>
+          </w:p>
+          <w:p>
+            <w:proofErr w:type="spellStart"/>
+            <w:r>
+              <w:rPr>
+                <w:rFonts w:ascii="Courier New" w:hAnsi="Courier New" w:cs="Courier New"/>
+                <w:color w:val="292929"/>
+                <w:spacing w:val="-5"/>
+                <w:shd w:val="clear" w:color="auto" w:fill="F2F2F2"/>
+              </w:rPr>
+              <w:t>npm</w:t>
+            </w:r>
+            <w:proofErr w:type="spellEnd"/>
+            <w:r>
+              <w:rPr>
+                <w:rFonts w:ascii="Courier New" w:hAnsi="Courier New" w:cs="Courier New"/>
+                <w:color w:val="292929"/>
+                <w:spacing w:val="-5"/>
+                <w:shd w:val="clear" w:color="auto" w:fill="F2F2F2"/>
+              </w:rPr>
+              <w:t xml:space="preserve"> install react-router-</w:t>
+            </w:r>
+            <w:proofErr w:type="spellStart"/>
+            <w:r>
+              <w:rPr>
+                <w:rFonts w:ascii="Courier New" w:hAnsi="Courier New" w:cs="Courier New"/>
+                <w:color w:val="292929"/>
+                <w:spacing w:val="-5"/>
+                <w:shd w:val="clear" w:color="auto" w:fill="F2F2F2"/>
+              </w:rPr>
+              <w:t>dom</w:t>
+            </w:r>
+            <w:proofErr w:type="spellEnd"/>
+          </w:p>
+          <w:p/>
+          <w:p/>
+        </w:tc>
+        <w:tc>
+          <w:tcPr>
+            <w:tcW w:w="4460" w:type="dxa"/>
+          </w:tcPr>
+          <w:p>
+            <w:pPr>
+              <w:rPr>
+                <w:noProof/>
+                <w:lang w:eastAsia="en-CA"/>
+              </w:rPr>
+            </w:pPr>
+            <w:r>
+              <w:rPr>
+                <w:noProof/>
+                <w:lang w:eastAsia="en-CA"/>
+              </w:rPr>
+              <w:t>And I have this extra:</w:t>
+            </w:r>
+          </w:p>
+          <w:p>
+            <w:pPr>
+              <w:shd w:val="clear" w:color="auto" w:fill="1E1E1E"/>
+              <w:spacing w:line="285" w:lineRule="atLeast"/>
+              <w:rPr>
+                <w:rFonts w:ascii="Consolas" w:eastAsia="Times New Roman" w:hAnsi="Consolas" w:cs="Times New Roman"/>
+                <w:color w:val="D4D4D4"/>
+                <w:sz w:val="21"/>
+                <w:szCs w:val="21"/>
+                <w:lang w:eastAsia="en-CA"/>
+              </w:rPr>
+            </w:pPr>
+            <w:r>
+              <w:rPr>
+                <w:rFonts w:ascii="Consolas" w:eastAsia="Times New Roman" w:hAnsi="Consolas" w:cs="Times New Roman"/>
+                <w:color w:val="9CDCFE"/>
+                <w:sz w:val="21"/>
+                <w:szCs w:val="21"/>
+                <w:lang w:eastAsia="en-CA"/>
+              </w:rPr>
+              <w:t>"web-vitals"</w:t>
+            </w:r>
+            <w:r>
+              <w:rPr>
+                <w:rFonts w:ascii="Consolas" w:eastAsia="Times New Roman" w:hAnsi="Consolas" w:cs="Times New Roman"/>
+                <w:color w:val="D4D4D4"/>
+                <w:sz w:val="21"/>
+                <w:szCs w:val="21"/>
+                <w:lang w:eastAsia="en-CA"/>
+              </w:rPr>
+              <w:t>: </w:t>
+            </w:r>
+            <w:r>
+              <w:rPr>
+                <w:rFonts w:ascii="Consolas" w:eastAsia="Times New Roman" w:hAnsi="Consolas" w:cs="Times New Roman"/>
+                <w:color w:val="CE9178"/>
+                <w:sz w:val="21"/>
+                <w:szCs w:val="21"/>
+                <w:lang w:eastAsia="en-CA"/>
+              </w:rPr>
+              <w:t>"^0.2.4"</w:t>
+            </w:r>
+          </w:p>
+          <w:p>
+            <w:pPr>
+              <w:rPr>
+                <w:noProof/>
+                <w:lang w:eastAsia="en-CA"/>
+              </w:rPr>
+            </w:pPr>
+          </w:p>
+        </w:tc>
+      </w:tr>
     </w:tbl>
     <w:p>
       <w:r>
@@ -1203,6 +1436,7 @@
           <w:noProof/>
           <w:lang w:eastAsia="en-CA"/>
         </w:rPr>
+        <w:lastRenderedPageBreak/>
         <w:drawing>
           <wp:inline distT="0" distB="0" distL="0" distR="0" wp14:anchorId="134E973B" wp14:editId="7EBC4A23">
             <wp:extent cx="5943600" cy="1227455"/>
@@ -1246,7 +1480,6 @@
       <w:proofErr w:type="spellStart"/>
       <w:proofErr w:type="gramStart"/>
       <w:r>
-        <w:lastRenderedPageBreak/>
         <w:t>mongod</w:t>
       </w:r>
       <w:proofErr w:type="spellEnd"/>
@@ -1316,11 +1549,680 @@
       </w:r>
       <w:proofErr w:type="spellEnd"/>
       <w:r>
-        <w:t xml:space="preserve"> --rest --install</w:t>
+        <w:t xml:space="preserve"> --rest </w:t>
       </w:r>
-      <w:bookmarkStart w:id="0" w:name="_GoBack"/>
-      <w:bookmarkEnd w:id="0"/>
+      <w:r>
+        <w:t>–</w:t>
+      </w:r>
+      <w:r>
+        <w:t>install</w:t>
+      </w:r>
     </w:p>
+    <w:p>
+      <w:r>
+        <w:rPr>
+          <w:noProof/>
+          <w:lang w:eastAsia="en-CA"/>
+        </w:rPr>
+        <w:drawing>
+          <wp:inline distT="0" distB="0" distL="0" distR="0" wp14:anchorId="680E2F15" wp14:editId="128EFE52">
+            <wp:extent cx="5943600" cy="2385695"/>
+            <wp:effectExtent l="0" t="0" r="0" b="0"/>
+            <wp:docPr id="7" name="Picture 7"/>
+            <wp:cNvGraphicFramePr>
+              <a:graphicFrameLocks xmlns:a="http://schemas.openxmlformats.org/drawingml/2006/main" noChangeAspect="1"/>
+            </wp:cNvGraphicFramePr>
+            <a:graphic xmlns:a="http://schemas.openxmlformats.org/drawingml/2006/main">
+              <a:graphicData uri="http://schemas.openxmlformats.org/drawingml/2006/picture">
+                <pic:pic xmlns:pic="http://schemas.openxmlformats.org/drawingml/2006/picture">
+                  <pic:nvPicPr>
+                    <pic:cNvPr id="0" name=""/>
+                    <pic:cNvPicPr/>
+                  </pic:nvPicPr>
+                  <pic:blipFill>
+                    <a:blip r:embed="rId12"/>
+                    <a:stretch>
+                      <a:fillRect/>
+                    </a:stretch>
+                  </pic:blipFill>
+                  <pic:spPr>
+                    <a:xfrm>
+                      <a:off x="0" y="0"/>
+                      <a:ext cx="5943600" cy="2385695"/>
+                    </a:xfrm>
+                    <a:prstGeom prst="rect">
+                      <a:avLst/>
+                    </a:prstGeom>
+                  </pic:spPr>
+                </pic:pic>
+              </a:graphicData>
+            </a:graphic>
+          </wp:inline>
+        </w:drawing>
+      </w:r>
+    </w:p>
+    <w:p/>
+    <w:tbl>
+      <w:tblPr>
+        <w:tblStyle w:val="TableGrid"/>
+        <w:tblW w:w="0" w:type="auto"/>
+        <w:tblLook w:val="04A0" w:firstRow="1" w:lastRow="0" w:firstColumn="1" w:lastColumn="0" w:noHBand="0" w:noVBand="1"/>
+      </w:tblPr>
+      <w:tblGrid>
+        <w:gridCol w:w="4260"/>
+        <w:gridCol w:w="5316"/>
+      </w:tblGrid>
+      <w:tr>
+        <w:tc>
+          <w:tcPr>
+            <w:tcW w:w="4788" w:type="dxa"/>
+          </w:tcPr>
+          <w:p>
+            <w:proofErr w:type="spellStart"/>
+            <w:r>
+              <w:t>Npm</w:t>
+            </w:r>
+            <w:proofErr w:type="spellEnd"/>
+            <w:r>
+              <w:t xml:space="preserve"> I </w:t>
+            </w:r>
+            <w:r>
+              <w:t>react-scripts start</w:t>
+            </w:r>
+          </w:p>
+        </w:tc>
+        <w:tc>
+          <w:tcPr>
+            <w:tcW w:w="4788" w:type="dxa"/>
+          </w:tcPr>
+          <w:p>
+            <w:r>
+              <w:t>For after zip</w:t>
+            </w:r>
+          </w:p>
+        </w:tc>
+      </w:tr>
+      <w:tr>
+        <w:tc>
+          <w:tcPr>
+            <w:tcW w:w="4788" w:type="dxa"/>
+          </w:tcPr>
+          <w:p>
+            <w:r>
+              <w:t>Terminal: git clone name</w:t>
+            </w:r>
+          </w:p>
+        </w:tc>
+        <w:tc>
+          <w:tcPr>
+            <w:tcW w:w="4788" w:type="dxa"/>
+          </w:tcPr>
+          <w:p/>
+        </w:tc>
+      </w:tr>
+      <w:tr>
+        <w:tc>
+          <w:tcPr>
+            <w:tcW w:w="4788" w:type="dxa"/>
+          </w:tcPr>
+          <w:p>
+            <w:r>
+              <w:t xml:space="preserve">Check </w:t>
+            </w:r>
+            <w:proofErr w:type="spellStart"/>
+            <w:r>
+              <w:t>json</w:t>
+            </w:r>
+            <w:proofErr w:type="spellEnd"/>
+            <w:r>
+              <w:t xml:space="preserve"> file</w:t>
+            </w:r>
+          </w:p>
+        </w:tc>
+        <w:tc>
+          <w:tcPr>
+            <w:tcW w:w="4788" w:type="dxa"/>
+          </w:tcPr>
+          <w:p/>
+        </w:tc>
+      </w:tr>
+      <w:tr>
+        <w:tc>
+          <w:tcPr>
+            <w:tcW w:w="4788" w:type="dxa"/>
+          </w:tcPr>
+          <w:p>
+            <w:r>
+              <w:t>Delete all node module</w:t>
+            </w:r>
+          </w:p>
+        </w:tc>
+        <w:tc>
+          <w:tcPr>
+            <w:tcW w:w="4788" w:type="dxa"/>
+          </w:tcPr>
+          <w:p/>
+        </w:tc>
+      </w:tr>
+      <w:tr>
+        <w:tc>
+          <w:tcPr>
+            <w:tcW w:w="4788" w:type="dxa"/>
+          </w:tcPr>
+          <w:p>
+            <w:r>
+              <w:t xml:space="preserve">After you will have yarn lock or </w:t>
+            </w:r>
+            <w:proofErr w:type="spellStart"/>
+            <w:r>
+              <w:t>lockjson</w:t>
+            </w:r>
+            <w:proofErr w:type="spellEnd"/>
+            <w:r>
+              <w:t xml:space="preserve"> removed</w:t>
+            </w:r>
+          </w:p>
+        </w:tc>
+        <w:tc>
+          <w:tcPr>
+            <w:tcW w:w="4788" w:type="dxa"/>
+          </w:tcPr>
+          <w:p/>
+        </w:tc>
+      </w:tr>
+      <w:tr>
+        <w:tc>
+          <w:tcPr>
+            <w:tcW w:w="4788" w:type="dxa"/>
+          </w:tcPr>
+          <w:p>
+            <w:proofErr w:type="spellStart"/>
+            <w:r>
+              <w:t>Npm</w:t>
+            </w:r>
+            <w:proofErr w:type="spellEnd"/>
+            <w:r>
+              <w:t xml:space="preserve"> install</w:t>
+            </w:r>
+          </w:p>
+        </w:tc>
+        <w:tc>
+          <w:tcPr>
+            <w:tcW w:w="4788" w:type="dxa"/>
+          </w:tcPr>
+          <w:p/>
+        </w:tc>
+      </w:tr>
+      <w:tr>
+        <w:tc>
+          <w:tcPr>
+            <w:tcW w:w="4788" w:type="dxa"/>
+          </w:tcPr>
+          <w:p>
+            <w:proofErr w:type="spellStart"/>
+            <w:r>
+              <w:t>rm</w:t>
+            </w:r>
+            <w:proofErr w:type="spellEnd"/>
+            <w:r>
+              <w:t xml:space="preserve"> -r </w:t>
+            </w:r>
+            <w:proofErr w:type="spellStart"/>
+            <w:r>
+              <w:t>node_modules</w:t>
+            </w:r>
+            <w:proofErr w:type="spellEnd"/>
+          </w:p>
+          <w:p>
+            <w:proofErr w:type="spellStart"/>
+            <w:r>
+              <w:t>npm</w:t>
+            </w:r>
+            <w:proofErr w:type="spellEnd"/>
+            <w:r>
+              <w:t xml:space="preserve"> install</w:t>
+            </w:r>
+          </w:p>
+        </w:tc>
+        <w:tc>
+          <w:tcPr>
+            <w:tcW w:w="4788" w:type="dxa"/>
+          </w:tcPr>
+          <w:p>
+            <w:r>
+              <w:t xml:space="preserve">Find pollutions and 3 </w:t>
+            </w:r>
+            <w:proofErr w:type="spellStart"/>
+            <w:r>
+              <w:t>vulnerabilites</w:t>
+            </w:r>
+            <w:proofErr w:type="spellEnd"/>
+          </w:p>
+        </w:tc>
+      </w:tr>
+      <w:tr>
+        <w:tc>
+          <w:tcPr>
+            <w:tcW w:w="4788" w:type="dxa"/>
+          </w:tcPr>
+          <w:p>
+            <w:r>
+              <w:t xml:space="preserve">https://npmjs.com/advisories/1548  </w:t>
+            </w:r>
+          </w:p>
+          <w:p>
+            <w:r>
+              <w:t>react-scripts &gt; terser-</w:t>
+            </w:r>
+            <w:proofErr w:type="spellStart"/>
+            <w:r>
+              <w:t>webpack</w:t>
+            </w:r>
+            <w:proofErr w:type="spellEnd"/>
+            <w:r>
+              <w:t>-plugin &gt; serialize-</w:t>
+            </w:r>
+            <w:proofErr w:type="spellStart"/>
+            <w:r>
+              <w:t>javascript</w:t>
+            </w:r>
+            <w:proofErr w:type="spellEnd"/>
+          </w:p>
+        </w:tc>
+        <w:tc>
+          <w:tcPr>
+            <w:tcW w:w="4788" w:type="dxa"/>
+          </w:tcPr>
+          <w:p>
+            <w:r>
+              <w:t>Still same</w:t>
+            </w:r>
+            <w:r>
+              <w:rPr>
+                <w:noProof/>
+                <w:lang w:eastAsia="en-CA"/>
+              </w:rPr>
+              <w:drawing>
+                <wp:inline distT="0" distB="0" distL="0" distR="0" wp14:anchorId="1BFDBC48" wp14:editId="702CE68D">
+                  <wp:extent cx="2855343" cy="823657"/>
+                  <wp:effectExtent l="0" t="0" r="2540" b="0"/>
+                  <wp:docPr id="8" name="Picture 8"/>
+                  <wp:cNvGraphicFramePr>
+                    <a:graphicFrameLocks xmlns:a="http://schemas.openxmlformats.org/drawingml/2006/main" noChangeAspect="1"/>
+                  </wp:cNvGraphicFramePr>
+                  <a:graphic xmlns:a="http://schemas.openxmlformats.org/drawingml/2006/main">
+                    <a:graphicData uri="http://schemas.openxmlformats.org/drawingml/2006/picture">
+                      <pic:pic xmlns:pic="http://schemas.openxmlformats.org/drawingml/2006/picture">
+                        <pic:nvPicPr>
+                          <pic:cNvPr id="0" name=""/>
+                          <pic:cNvPicPr/>
+                        </pic:nvPicPr>
+                        <pic:blipFill>
+                          <a:blip r:embed="rId13"/>
+                          <a:stretch>
+                            <a:fillRect/>
+                          </a:stretch>
+                        </pic:blipFill>
+                        <pic:spPr>
+                          <a:xfrm>
+                            <a:off x="0" y="0"/>
+                            <a:ext cx="2856098" cy="823875"/>
+                          </a:xfrm>
+                          <a:prstGeom prst="rect">
+                            <a:avLst/>
+                          </a:prstGeom>
+                        </pic:spPr>
+                      </pic:pic>
+                    </a:graphicData>
+                  </a:graphic>
+                </wp:inline>
+              </w:drawing>
+            </w:r>
+          </w:p>
+        </w:tc>
+      </w:tr>
+      <w:tr>
+        <w:tc>
+          <w:tcPr>
+            <w:tcW w:w="4788" w:type="dxa"/>
+          </w:tcPr>
+          <w:p/>
+          <w:p>
+            <w:pPr>
+              <w:ind w:firstLine="720"/>
+            </w:pPr>
+            <w:r>
+              <w:t>react-scripts &gt; resolve-</w:t>
+            </w:r>
+            <w:proofErr w:type="spellStart"/>
+            <w:r>
+              <w:t>url</w:t>
+            </w:r>
+            <w:proofErr w:type="spellEnd"/>
+            <w:r>
+              <w:t>-loader &gt; adjust-</w:t>
+            </w:r>
+            <w:proofErr w:type="spellStart"/>
+            <w:r>
+              <w:t>sourcemap</w:t>
+            </w:r>
+            <w:proofErr w:type="spellEnd"/>
+            <w:r>
+              <w:t xml:space="preserve">-loader  </w:t>
+            </w:r>
+          </w:p>
+          <w:p>
+            <w:pPr>
+              <w:ind w:firstLine="720"/>
+            </w:pPr>
+            <w:r>
+              <w:t xml:space="preserve">                  &gt; object-path  </w:t>
+            </w:r>
+          </w:p>
+        </w:tc>
+        <w:tc>
+          <w:tcPr>
+            <w:tcW w:w="4788" w:type="dxa"/>
+          </w:tcPr>
+          <w:p>
+            <w:r>
+              <w:rPr>
+                <w:noProof/>
+                <w:lang w:eastAsia="en-CA"/>
+              </w:rPr>
+              <w:drawing>
+                <wp:inline distT="0" distB="0" distL="0" distR="0" wp14:anchorId="55D37DC5" wp14:editId="2D8CD0A6">
+                  <wp:extent cx="3232419" cy="894786"/>
+                  <wp:effectExtent l="0" t="0" r="6350" b="635"/>
+                  <wp:docPr id="9" name="Picture 9"/>
+                  <wp:cNvGraphicFramePr>
+                    <a:graphicFrameLocks xmlns:a="http://schemas.openxmlformats.org/drawingml/2006/main" noChangeAspect="1"/>
+                  </wp:cNvGraphicFramePr>
+                  <a:graphic xmlns:a="http://schemas.openxmlformats.org/drawingml/2006/main">
+                    <a:graphicData uri="http://schemas.openxmlformats.org/drawingml/2006/picture">
+                      <pic:pic xmlns:pic="http://schemas.openxmlformats.org/drawingml/2006/picture">
+                        <pic:nvPicPr>
+                          <pic:cNvPr id="0" name=""/>
+                          <pic:cNvPicPr/>
+                        </pic:nvPicPr>
+                        <pic:blipFill>
+                          <a:blip r:embed="rId14"/>
+                          <a:stretch>
+                            <a:fillRect/>
+                          </a:stretch>
+                        </pic:blipFill>
+                        <pic:spPr>
+                          <a:xfrm>
+                            <a:off x="0" y="0"/>
+                            <a:ext cx="3232419" cy="894786"/>
+                          </a:xfrm>
+                          <a:prstGeom prst="rect">
+                            <a:avLst/>
+                          </a:prstGeom>
+                        </pic:spPr>
+                      </pic:pic>
+                    </a:graphicData>
+                  </a:graphic>
+                </wp:inline>
+              </w:drawing>
+            </w:r>
+          </w:p>
+        </w:tc>
+      </w:tr>
+      <w:tr>
+        <w:tc>
+          <w:tcPr>
+            <w:tcW w:w="4788" w:type="dxa"/>
+          </w:tcPr>
+          <w:p>
+            <w:proofErr w:type="spellStart"/>
+            <w:r>
+              <w:t>Donot</w:t>
+            </w:r>
+            <w:proofErr w:type="spellEnd"/>
+            <w:r>
+              <w:t xml:space="preserve"> find solution so:</w:t>
+            </w:r>
+          </w:p>
+          <w:p>
+            <w:proofErr w:type="spellStart"/>
+            <w:r>
+              <w:t>Npm</w:t>
+            </w:r>
+            <w:proofErr w:type="spellEnd"/>
+            <w:r>
+              <w:t xml:space="preserve"> I </w:t>
+            </w:r>
+            <w:r>
+              <w:t>react-scripts</w:t>
+            </w:r>
+          </w:p>
+        </w:tc>
+        <w:tc>
+          <w:tcPr>
+            <w:tcW w:w="4788" w:type="dxa"/>
+          </w:tcPr>
+          <w:p>
+            <w:r>
+              <w:t>Not fix it</w:t>
+            </w:r>
+          </w:p>
+        </w:tc>
+      </w:tr>
+      <w:tr>
+        <w:tc>
+          <w:tcPr>
+            <w:tcW w:w="4788" w:type="dxa"/>
+          </w:tcPr>
+          <w:p/>
+        </w:tc>
+        <w:tc>
+          <w:tcPr>
+            <w:tcW w:w="4788" w:type="dxa"/>
+          </w:tcPr>
+          <w:p>
+            <w:r>
+              <w:t>Note:</w:t>
+            </w:r>
+            <w:r>
+              <w:rPr>
+                <w:rFonts w:ascii="Arial" w:hAnsi="Arial" w:cs="Arial"/>
+                <w:color w:val="242729"/>
+                <w:sz w:val="23"/>
+                <w:szCs w:val="23"/>
+                <w:shd w:val="clear" w:color="auto" w:fill="FFFFFF"/>
+              </w:rPr>
+              <w:t xml:space="preserve"> </w:t>
+            </w:r>
+            <w:r>
+              <w:rPr>
+                <w:rFonts w:ascii="Arial" w:hAnsi="Arial" w:cs="Arial"/>
+                <w:color w:val="242729"/>
+                <w:sz w:val="23"/>
+                <w:szCs w:val="23"/>
+                <w:shd w:val="clear" w:color="auto" w:fill="FFFFFF"/>
+              </w:rPr>
+              <w:t>Essentially, </w:t>
+            </w:r>
+            <w:proofErr w:type="spellStart"/>
+            <w:r>
+              <w:rPr>
+                <w:rStyle w:val="HTMLCode"/>
+                <w:rFonts w:ascii="Consolas" w:eastAsiaTheme="minorHAnsi" w:hAnsi="Consolas"/>
+                <w:b/>
+                <w:bCs/>
+                <w:color w:val="242729"/>
+                <w:bdr w:val="none" w:sz="0" w:space="0" w:color="auto" w:frame="1"/>
+                <w:shd w:val="clear" w:color="auto" w:fill="FFFFFF"/>
+              </w:rPr>
+              <w:t>npm</w:t>
+            </w:r>
+            <w:proofErr w:type="spellEnd"/>
+            <w:r>
+              <w:rPr>
+                <w:rStyle w:val="HTMLCode"/>
+                <w:rFonts w:ascii="Consolas" w:eastAsiaTheme="minorHAnsi" w:hAnsi="Consolas"/>
+                <w:b/>
+                <w:bCs/>
+                <w:color w:val="242729"/>
+                <w:bdr w:val="none" w:sz="0" w:space="0" w:color="auto" w:frame="1"/>
+                <w:shd w:val="clear" w:color="auto" w:fill="FFFFFF"/>
+              </w:rPr>
+              <w:t xml:space="preserve"> install</w:t>
+            </w:r>
+            <w:r>
+              <w:rPr>
+                <w:rFonts w:ascii="Arial" w:hAnsi="Arial" w:cs="Arial"/>
+                <w:color w:val="242729"/>
+                <w:sz w:val="23"/>
+                <w:szCs w:val="23"/>
+                <w:shd w:val="clear" w:color="auto" w:fill="FFFFFF"/>
+              </w:rPr>
+              <w:t> reads </w:t>
+            </w:r>
+            <w:proofErr w:type="spellStart"/>
+            <w:r>
+              <w:rPr>
+                <w:rStyle w:val="HTMLCode"/>
+                <w:rFonts w:ascii="Consolas" w:eastAsiaTheme="minorHAnsi" w:hAnsi="Consolas"/>
+                <w:color w:val="242729"/>
+                <w:bdr w:val="none" w:sz="0" w:space="0" w:color="auto" w:frame="1"/>
+              </w:rPr>
+              <w:t>package.json</w:t>
+            </w:r>
+            <w:proofErr w:type="spellEnd"/>
+            <w:r>
+              <w:rPr>
+                <w:rFonts w:ascii="Arial" w:hAnsi="Arial" w:cs="Arial"/>
+                <w:color w:val="242729"/>
+                <w:sz w:val="23"/>
+                <w:szCs w:val="23"/>
+                <w:shd w:val="clear" w:color="auto" w:fill="FFFFFF"/>
+              </w:rPr>
+              <w:t> to create a list of dependencies and uses </w:t>
+            </w:r>
+            <w:r>
+              <w:rPr>
+                <w:rStyle w:val="HTMLCode"/>
+                <w:rFonts w:ascii="Consolas" w:eastAsiaTheme="minorHAnsi" w:hAnsi="Consolas"/>
+                <w:color w:val="242729"/>
+                <w:bdr w:val="none" w:sz="0" w:space="0" w:color="auto" w:frame="1"/>
+              </w:rPr>
+              <w:t>package-</w:t>
+            </w:r>
+            <w:proofErr w:type="spellStart"/>
+            <w:r>
+              <w:rPr>
+                <w:rStyle w:val="HTMLCode"/>
+                <w:rFonts w:ascii="Consolas" w:eastAsiaTheme="minorHAnsi" w:hAnsi="Consolas"/>
+                <w:color w:val="242729"/>
+                <w:bdr w:val="none" w:sz="0" w:space="0" w:color="auto" w:frame="1"/>
+              </w:rPr>
+              <w:t>lock.json</w:t>
+            </w:r>
+            <w:proofErr w:type="spellEnd"/>
+            <w:r>
+              <w:rPr>
+                <w:rFonts w:ascii="Arial" w:hAnsi="Arial" w:cs="Arial"/>
+                <w:color w:val="242729"/>
+                <w:sz w:val="23"/>
+                <w:szCs w:val="23"/>
+                <w:shd w:val="clear" w:color="auto" w:fill="FFFFFF"/>
+              </w:rPr>
+              <w:t> to inform which versions of these dependencies to install. </w:t>
+            </w:r>
+            <w:r>
+              <w:rPr>
+                <w:rStyle w:val="Strong"/>
+                <w:rFonts w:ascii="Arial" w:hAnsi="Arial" w:cs="Arial"/>
+                <w:color w:val="242729"/>
+                <w:sz w:val="23"/>
+                <w:szCs w:val="23"/>
+                <w:bdr w:val="none" w:sz="0" w:space="0" w:color="auto" w:frame="1"/>
+                <w:shd w:val="clear" w:color="auto" w:fill="FFFFFF"/>
+              </w:rPr>
+              <w:t>If a dependency is not in </w:t>
+            </w:r>
+            <w:r>
+              <w:rPr>
+                <w:rStyle w:val="HTMLCode"/>
+                <w:rFonts w:ascii="Consolas" w:eastAsiaTheme="minorHAnsi" w:hAnsi="Consolas"/>
+                <w:b/>
+                <w:bCs/>
+                <w:color w:val="242729"/>
+                <w:bdr w:val="none" w:sz="0" w:space="0" w:color="auto" w:frame="1"/>
+                <w:shd w:val="clear" w:color="auto" w:fill="FFFFFF"/>
+              </w:rPr>
+              <w:t>package-</w:t>
+            </w:r>
+            <w:proofErr w:type="spellStart"/>
+            <w:r>
+              <w:rPr>
+                <w:rStyle w:val="HTMLCode"/>
+                <w:rFonts w:ascii="Consolas" w:eastAsiaTheme="minorHAnsi" w:hAnsi="Consolas"/>
+                <w:b/>
+                <w:bCs/>
+                <w:color w:val="242729"/>
+                <w:bdr w:val="none" w:sz="0" w:space="0" w:color="auto" w:frame="1"/>
+                <w:shd w:val="clear" w:color="auto" w:fill="FFFFFF"/>
+              </w:rPr>
+              <w:t>lock.json</w:t>
+            </w:r>
+            <w:proofErr w:type="spellEnd"/>
+            <w:r>
+              <w:rPr>
+                <w:rStyle w:val="Strong"/>
+                <w:rFonts w:ascii="Arial" w:hAnsi="Arial" w:cs="Arial"/>
+                <w:color w:val="242729"/>
+                <w:sz w:val="23"/>
+                <w:szCs w:val="23"/>
+                <w:bdr w:val="none" w:sz="0" w:space="0" w:color="auto" w:frame="1"/>
+                <w:shd w:val="clear" w:color="auto" w:fill="FFFFFF"/>
+              </w:rPr>
+              <w:t> it will be added by </w:t>
+            </w:r>
+            <w:proofErr w:type="spellStart"/>
+            <w:r>
+              <w:rPr>
+                <w:rStyle w:val="HTMLCode"/>
+                <w:rFonts w:ascii="Consolas" w:eastAsiaTheme="minorHAnsi" w:hAnsi="Consolas"/>
+                <w:b/>
+                <w:bCs/>
+                <w:color w:val="242729"/>
+                <w:bdr w:val="none" w:sz="0" w:space="0" w:color="auto" w:frame="1"/>
+                <w:shd w:val="clear" w:color="auto" w:fill="FFFFFF"/>
+              </w:rPr>
+              <w:t>npm</w:t>
+            </w:r>
+            <w:proofErr w:type="spellEnd"/>
+            <w:r>
+              <w:rPr>
+                <w:rStyle w:val="HTMLCode"/>
+                <w:rFonts w:ascii="Consolas" w:eastAsiaTheme="minorHAnsi" w:hAnsi="Consolas"/>
+                <w:b/>
+                <w:bCs/>
+                <w:color w:val="242729"/>
+                <w:bdr w:val="none" w:sz="0" w:space="0" w:color="auto" w:frame="1"/>
+                <w:shd w:val="clear" w:color="auto" w:fill="FFFFFF"/>
+              </w:rPr>
+              <w:t xml:space="preserve"> install</w:t>
+            </w:r>
+            <w:r>
+              <w:rPr>
+                <w:rFonts w:ascii="Arial" w:hAnsi="Arial" w:cs="Arial"/>
+                <w:color w:val="242729"/>
+                <w:sz w:val="23"/>
+                <w:szCs w:val="23"/>
+                <w:shd w:val="clear" w:color="auto" w:fill="FFFFFF"/>
+              </w:rPr>
+              <w:t>.</w:t>
+            </w:r>
+          </w:p>
+        </w:tc>
+      </w:tr>
+    </w:tbl>
+    <w:p/>
+    <w:p/>
     <w:sectPr>
       <w:pgSz w:w="12240" w:h="15840"/>
       <w:pgMar w:top="1440" w:right="1440" w:bottom="1440" w:left="1440" w:header="708" w:footer="708" w:gutter="0"/>
@@ -1633,6 +2535,30 @@
       <w:u w:val="single"/>
     </w:rPr>
   </w:style>
+  <w:style w:type="character" w:styleId="Strong">
+    <w:name w:val="Strong"/>
+    <w:basedOn w:val="DefaultParagraphFont"/>
+    <w:uiPriority w:val="22"/>
+    <w:qFormat/>
+    <w:rsid w:val="003B01C8"/>
+    <w:rPr>
+      <w:b/>
+      <w:bCs/>
+    </w:rPr>
+  </w:style>
+  <w:style w:type="character" w:styleId="HTMLCode">
+    <w:name w:val="HTML Code"/>
+    <w:basedOn w:val="DefaultParagraphFont"/>
+    <w:uiPriority w:val="99"/>
+    <w:semiHidden/>
+    <w:unhideWhenUsed/>
+    <w:rsid w:val="003B01C8"/>
+    <w:rPr>
+      <w:rFonts w:ascii="Courier New" w:eastAsia="Times New Roman" w:hAnsi="Courier New" w:cs="Courier New"/>
+      <w:sz w:val="20"/>
+      <w:szCs w:val="20"/>
+    </w:rPr>
+  </w:style>
 </w:styles>
 </file>
 
@@ -1938,6 +2864,30 @@
       <w:u w:val="single"/>
     </w:rPr>
   </w:style>
+  <w:style w:type="character" w:styleId="Strong">
+    <w:name w:val="Strong"/>
+    <w:basedOn w:val="DefaultParagraphFont"/>
+    <w:uiPriority w:val="22"/>
+    <w:qFormat/>
+    <w:rsid w:val="003B01C8"/>
+    <w:rPr>
+      <w:b/>
+      <w:bCs/>
+    </w:rPr>
+  </w:style>
+  <w:style w:type="character" w:styleId="HTMLCode">
+    <w:name w:val="HTML Code"/>
+    <w:basedOn w:val="DefaultParagraphFont"/>
+    <w:uiPriority w:val="99"/>
+    <w:semiHidden/>
+    <w:unhideWhenUsed/>
+    <w:rsid w:val="003B01C8"/>
+    <w:rPr>
+      <w:rFonts w:ascii="Courier New" w:eastAsia="Times New Roman" w:hAnsi="Courier New" w:cs="Courier New"/>
+      <w:sz w:val="20"/>
+      <w:szCs w:val="20"/>
+    </w:rPr>
+  </w:style>
 </w:styles>
 </file>
 

</xml_diff>